<commit_message>
este es el trabajp del dia5 de septiembre del 2022
</commit_message>
<xml_diff>
--- a/Hito1/Que_es_una_base_de_datos.docx
+++ b/Hito1/Que_es_una_base_de_datos.docx
@@ -1,7 +1,680 @@
 
 <file path=word/document.xml><?xml version="1.0" encoding="utf-8"?>
-<w:document xmlns:wpc="http://schemas.microsoft.com/office/word/2010/wordprocessingCanvas" xmlns:cx="http://schemas.microsoft.com/office/drawing/2014/chartex" xmlns:cx1="http://schemas.microsoft.com/office/drawing/2015/9/8/chartex" xmlns:cx2="http://schemas.microsoft.com/office/drawing/2015/10/21/chartex" xmlns:cx3="http://schemas.microsoft.com/office/drawing/2016/5/9/chartex" xmlns:cx4="http://schemas.microsoft.com/office/drawing/2016/5/10/chartex" xmlns:cx5="http://schemas.microsoft.com/office/drawing/2016/5/11/chartex" xmlns:cx6="http://schemas.microsoft.com/office/drawing/2016/5/12/chartex" xmlns:cx7="http://schemas.microsoft.com/office/drawing/2016/5/13/chartex" xmlns:cx8="http://schemas.microsoft.com/office/drawing/2016/5/14/chartex" xmlns:mc="http://schemas.openxmlformats.org/markup-compatibility/2006" xmlns:aink="http://schemas.microsoft.com/office/drawing/2016/ink" xmlns:am3d="http://schemas.microsoft.com/office/drawing/2017/model3d" xmlns:o="urn:schemas-microsoft-com:office:office" xmlns:r="http://schemas.openxmlformats.org/officeDocument/2006/relationships" xmlns:m="http://schemas.openxmlformats.org/officeDocument/2006/math" xmlns:v="urn:schemas-microsoft-com:vml" xmlns:wp14="http://schemas.microsoft.com/office/word/2010/wordprocessingDrawing" xmlns:wp="http://schemas.openxmlformats.org/drawingml/2006/wordprocessingDrawing" xmlns:w10="urn:schemas-microsoft-com:office:word" xmlns:w="http://schemas.openxmlformats.org/wordprocessingml/2006/main" xmlns:w14="http://schemas.microsoft.com/office/word/2010/wordml" xmlns:w15="http://schemas.microsoft.com/office/word/2012/wordml" xmlns:w16cex="http://schemas.microsoft.com/office/word/2018/wordml/cex" xmlns:w16cid="http://schemas.microsoft.com/office/word/2016/wordml/cid" xmlns:w16="http://schemas.microsoft.com/office/word/2018/wordml" xmlns:w16se="http://schemas.microsoft.com/office/word/2015/wordml/symex" xmlns:wpg="http://schemas.microsoft.com/office/word/2010/wordprocessingGroup" xmlns:wpi="http://schemas.microsoft.com/office/word/2010/wordprocessingInk" xmlns:wne="http://schemas.microsoft.com/office/word/2006/wordml" xmlns:wps="http://schemas.microsoft.com/office/word/2010/wordprocessingShape" mc:Ignorable="w14 w15 w16se w16cid w16 w16cex wp14">
+<w:document xmlns:wpc="http://schemas.microsoft.com/office/word/2010/wordprocessingCanvas" xmlns:cx="http://schemas.microsoft.com/office/drawing/2014/chartex" xmlns:cx1="http://schemas.microsoft.com/office/drawing/2015/9/8/chartex" xmlns:cx2="http://schemas.microsoft.com/office/drawing/2015/10/21/chartex" xmlns:cx3="http://schemas.microsoft.com/office/drawing/2016/5/9/chartex" xmlns:cx4="http://schemas.microsoft.com/office/drawing/2016/5/10/chartex" xmlns:cx5="http://schemas.microsoft.com/office/drawing/2016/5/11/chartex" xmlns:cx6="http://schemas.microsoft.com/office/drawing/2016/5/12/chartex" xmlns:cx7="http://schemas.microsoft.com/office/drawing/2016/5/13/chartex" xmlns:cx8="http://schemas.microsoft.com/office/drawing/2016/5/14/chartex" xmlns:mc="http://schemas.openxmlformats.org/markup-compatibility/2006" xmlns:aink="http://schemas.microsoft.com/office/drawing/2016/ink" xmlns:am3d="http://schemas.microsoft.com/office/drawing/2017/model3d" xmlns:o="urn:schemas-microsoft-com:office:office" xmlns:oel="http://schemas.microsoft.com/office/2019/extlst" xmlns:r="http://schemas.openxmlformats.org/officeDocument/2006/relationships" xmlns:m="http://schemas.openxmlformats.org/officeDocument/2006/math" xmlns:v="urn:schemas-microsoft-com:vml" xmlns:wp14="http://schemas.microsoft.com/office/word/2010/wordprocessingDrawing" xmlns:wp="http://schemas.openxmlformats.org/drawingml/2006/wordprocessingDrawing" xmlns:w10="urn:schemas-microsoft-com:office:word" xmlns:w="http://schemas.openxmlformats.org/wordprocessingml/2006/main" xmlns:w14="http://schemas.microsoft.com/office/word/2010/wordml" xmlns:w15="http://schemas.microsoft.com/office/word/2012/wordml" xmlns:w16cex="http://schemas.microsoft.com/office/word/2018/wordml/cex" xmlns:w16cid="http://schemas.microsoft.com/office/word/2016/wordml/cid" xmlns:w16="http://schemas.microsoft.com/office/word/2018/wordml" xmlns:w16sdtdh="http://schemas.microsoft.com/office/word/2020/wordml/sdtdatahash" xmlns:w16se="http://schemas.microsoft.com/office/word/2015/wordml/symex" xmlns:wpg="http://schemas.microsoft.com/office/word/2010/wordprocessingGroup" xmlns:wpi="http://schemas.microsoft.com/office/word/2010/wordprocessingInk" xmlns:wne="http://schemas.microsoft.com/office/word/2006/wordml" xmlns:wps="http://schemas.microsoft.com/office/word/2010/wordprocessingShape" mc:Ignorable="w14 w15 w16se w16cid w16 w16cex w16sdtdh wp14">
   <w:body>
+    <w:p>
+      <w:pPr>
+        <w:jc w:val="center"/>
+        <w:rPr>
+          <w:rFonts w:ascii="Arial" w:hAnsi="Arial" w:cs="Arial"/>
+          <w:b/>
+          <w:bCs/>
+          <w:sz w:val="24"/>
+          <w:szCs w:val="24"/>
+        </w:rPr>
+      </w:pPr>
+      <w:r>
+        <w:rPr>
+          <w:rFonts w:ascii="Arial" w:hAnsi="Arial" w:cs="Arial"/>
+          <w:b/>
+          <w:bCs/>
+          <w:sz w:val="24"/>
+          <w:szCs w:val="24"/>
+        </w:rPr>
+        <w:t xml:space="preserve">UNIVERSIDAD PRIVADA </w:t>
+      </w:r>
+      <w:r>
+        <w:rPr>
+          <w:rFonts w:ascii="Arial" w:hAnsi="Arial" w:cs="Arial"/>
+          <w:b/>
+          <w:bCs/>
+          <w:sz w:val="24"/>
+          <w:szCs w:val="24"/>
+        </w:rPr>
+        <w:t>“</w:t>
+      </w:r>
+      <w:r>
+        <w:rPr>
+          <w:rFonts w:ascii="Arial" w:hAnsi="Arial" w:cs="Arial"/>
+          <w:b/>
+          <w:bCs/>
+          <w:sz w:val="24"/>
+          <w:szCs w:val="24"/>
+        </w:rPr>
+        <w:t>FRANZ TAMAYO</w:t>
+      </w:r>
+      <w:r>
+        <w:rPr>
+          <w:rFonts w:ascii="Arial" w:hAnsi="Arial" w:cs="Arial"/>
+          <w:b/>
+          <w:bCs/>
+          <w:sz w:val="24"/>
+          <w:szCs w:val="24"/>
+        </w:rPr>
+        <w:t>”</w:t>
+      </w:r>
+    </w:p>
+    <w:p>
+      <w:pPr>
+        <w:jc w:val="center"/>
+        <w:rPr>
+          <w:rFonts w:ascii="Arial" w:hAnsi="Arial" w:cs="Arial"/>
+          <w:sz w:val="24"/>
+          <w:szCs w:val="24"/>
+        </w:rPr>
+      </w:pPr>
+      <w:r>
+        <w:rPr>
+          <w:rFonts w:ascii="Arial" w:hAnsi="Arial" w:cs="Arial"/>
+          <w:b/>
+          <w:bCs/>
+          <w:sz w:val="24"/>
+          <w:szCs w:val="24"/>
+        </w:rPr>
+        <w:t xml:space="preserve">FACULTAD DE </w:t>
+      </w:r>
+      <w:r>
+        <w:rPr>
+          <w:rFonts w:ascii="Arial" w:hAnsi="Arial" w:cs="Arial"/>
+          <w:b/>
+          <w:bCs/>
+          <w:sz w:val="24"/>
+          <w:szCs w:val="24"/>
+        </w:rPr>
+        <w:t>INGENIERIA</w:t>
+      </w:r>
+    </w:p>
+    <w:p>
+      <w:pPr>
+        <w:jc w:val="center"/>
+        <w:rPr>
+          <w:rFonts w:ascii="Arial" w:hAnsi="Arial" w:cs="Arial"/>
+          <w:b/>
+          <w:bCs/>
+          <w:sz w:val="24"/>
+          <w:szCs w:val="24"/>
+        </w:rPr>
+      </w:pPr>
+      <w:r>
+        <w:rPr>
+          <w:rFonts w:ascii="Arial" w:hAnsi="Arial" w:cs="Arial"/>
+          <w:b/>
+          <w:bCs/>
+          <w:sz w:val="24"/>
+          <w:szCs w:val="24"/>
+        </w:rPr>
+        <w:t xml:space="preserve">CARRERA </w:t>
+      </w:r>
+      <w:r>
+        <w:rPr>
+          <w:rFonts w:ascii="Arial" w:hAnsi="Arial" w:cs="Arial"/>
+          <w:b/>
+          <w:bCs/>
+          <w:sz w:val="24"/>
+          <w:szCs w:val="24"/>
+        </w:rPr>
+        <w:t>DE</w:t>
+      </w:r>
+      <w:r>
+        <w:rPr>
+          <w:rFonts w:ascii="Arial" w:hAnsi="Arial" w:cs="Arial"/>
+          <w:b/>
+          <w:bCs/>
+          <w:sz w:val="24"/>
+          <w:szCs w:val="24"/>
+        </w:rPr>
+        <w:t xml:space="preserve"> INGENIERÍA </w:t>
+      </w:r>
+      <w:r>
+        <w:rPr>
+          <w:rFonts w:ascii="Arial" w:hAnsi="Arial" w:cs="Arial"/>
+          <w:b/>
+          <w:bCs/>
+          <w:sz w:val="24"/>
+          <w:szCs w:val="24"/>
+        </w:rPr>
+        <w:t>DE</w:t>
+      </w:r>
+      <w:r>
+        <w:rPr>
+          <w:rFonts w:ascii="Arial" w:hAnsi="Arial" w:cs="Arial"/>
+          <w:b/>
+          <w:bCs/>
+          <w:sz w:val="24"/>
+          <w:szCs w:val="24"/>
+        </w:rPr>
+        <w:t xml:space="preserve"> SISTEMAS</w:t>
+      </w:r>
+    </w:p>
+    <w:p>
+      <w:pPr>
+        <w:jc w:val="center"/>
+        <w:rPr>
+          <w:rFonts w:ascii="Arial" w:hAnsi="Arial" w:cs="Arial"/>
+          <w:sz w:val="24"/>
+          <w:szCs w:val="24"/>
+        </w:rPr>
+      </w:pPr>
+      <w:r>
+        <w:rPr>
+          <w:rFonts w:ascii="Arial" w:hAnsi="Arial" w:cs="Arial"/>
+          <w:noProof/>
+          <w:sz w:val="24"/>
+          <w:szCs w:val="24"/>
+        </w:rPr>
+        <w:drawing>
+          <wp:inline distT="0" distB="0" distL="0" distR="0" wp14:anchorId="513A9A0A" wp14:editId="2AA47D1E">
+            <wp:extent cx="2124075" cy="2133318"/>
+            <wp:effectExtent l="0" t="0" r="0" b="635"/>
+            <wp:docPr id="1" name="Imagen 1"/>
+            <wp:cNvGraphicFramePr>
+              <a:graphicFrameLocks xmlns:a="http://schemas.openxmlformats.org/drawingml/2006/main" noChangeAspect="1"/>
+            </wp:cNvGraphicFramePr>
+            <a:graphic xmlns:a="http://schemas.openxmlformats.org/drawingml/2006/main">
+              <a:graphicData uri="http://schemas.openxmlformats.org/drawingml/2006/picture">
+                <pic:pic xmlns:pic="http://schemas.openxmlformats.org/drawingml/2006/picture">
+                  <pic:nvPicPr>
+                    <pic:cNvPr id="1" name=""/>
+                    <pic:cNvPicPr/>
+                  </pic:nvPicPr>
+                  <pic:blipFill rotWithShape="1">
+                    <a:blip r:embed="rId4"/>
+                    <a:srcRect l="1347" t="1348" r="2001" b="1629"/>
+                    <a:stretch/>
+                  </pic:blipFill>
+                  <pic:spPr bwMode="auto">
+                    <a:xfrm>
+                      <a:off x="0" y="0"/>
+                      <a:ext cx="2152080" cy="2161445"/>
+                    </a:xfrm>
+                    <a:prstGeom prst="rect">
+                      <a:avLst/>
+                    </a:prstGeom>
+                    <a:ln>
+                      <a:noFill/>
+                    </a:ln>
+                    <a:extLst>
+                      <a:ext uri="{53640926-AAD7-44D8-BBD7-CCE9431645EC}">
+                        <a14:shadowObscured xmlns:a14="http://schemas.microsoft.com/office/drawing/2010/main"/>
+                      </a:ext>
+                    </a:extLst>
+                  </pic:spPr>
+                </pic:pic>
+              </a:graphicData>
+            </a:graphic>
+          </wp:inline>
+        </w:drawing>
+      </w:r>
+    </w:p>
+    <w:p>
+      <w:pPr>
+        <w:jc w:val="center"/>
+        <w:rPr>
+          <w:rFonts w:ascii="Arial" w:hAnsi="Arial" w:cs="Arial"/>
+          <w:sz w:val="24"/>
+          <w:szCs w:val="24"/>
+        </w:rPr>
+      </w:pPr>
+    </w:p>
+    <w:p>
+      <w:pPr>
+        <w:spacing w:line="480" w:lineRule="auto"/>
+        <w:ind w:firstLine="720"/>
+        <w:rPr>
+          <w:rFonts w:ascii="Arial" w:hAnsi="Arial" w:cs="Arial"/>
+          <w:b/>
+          <w:bCs/>
+          <w:color w:val="000000" w:themeColor="text1"/>
+          <w:sz w:val="24"/>
+          <w:szCs w:val="24"/>
+        </w:rPr>
+      </w:pPr>
+      <w:r>
+        <w:rPr>
+          <w:rFonts w:ascii="Arial" w:hAnsi="Arial" w:cs="Arial"/>
+          <w:b/>
+          <w:bCs/>
+          <w:color w:val="000000" w:themeColor="text1"/>
+          <w:sz w:val="24"/>
+          <w:szCs w:val="24"/>
+        </w:rPr>
+        <w:t xml:space="preserve">ESTUDIANTE: </w:t>
+      </w:r>
+    </w:p>
+    <w:p>
+      <w:pPr>
+        <w:spacing w:line="480" w:lineRule="auto"/>
+        <w:ind w:left="2124" w:firstLine="708"/>
+        <w:rPr>
+          <w:rFonts w:ascii="Arial" w:hAnsi="Arial" w:cs="Arial"/>
+          <w:color w:val="000000" w:themeColor="text1"/>
+          <w:sz w:val="24"/>
+          <w:szCs w:val="24"/>
+        </w:rPr>
+      </w:pPr>
+      <w:r>
+        <w:rPr>
+          <w:rFonts w:ascii="Arial" w:hAnsi="Arial" w:cs="Arial"/>
+          <w:color w:val="000000" w:themeColor="text1"/>
+          <w:sz w:val="24"/>
+          <w:szCs w:val="24"/>
+        </w:rPr>
+        <w:t>EVER TICONA HUALLPA</w:t>
+      </w:r>
+    </w:p>
+    <w:p>
+      <w:pPr>
+        <w:spacing w:line="480" w:lineRule="auto"/>
+        <w:ind w:firstLine="720"/>
+        <w:rPr>
+          <w:rFonts w:ascii="Arial" w:hAnsi="Arial" w:cs="Arial"/>
+          <w:b/>
+          <w:bCs/>
+          <w:color w:val="000000" w:themeColor="text1"/>
+          <w:sz w:val="24"/>
+          <w:szCs w:val="24"/>
+        </w:rPr>
+      </w:pPr>
+      <w:r>
+        <w:rPr>
+          <w:rFonts w:ascii="Arial" w:hAnsi="Arial" w:cs="Arial"/>
+          <w:b/>
+          <w:bCs/>
+          <w:color w:val="000000" w:themeColor="text1"/>
+          <w:sz w:val="24"/>
+          <w:szCs w:val="24"/>
+        </w:rPr>
+        <w:t xml:space="preserve">CARRERA:  </w:t>
+      </w:r>
+    </w:p>
+    <w:p>
+      <w:pPr>
+        <w:spacing w:line="480" w:lineRule="auto"/>
+        <w:ind w:left="2112" w:firstLine="720"/>
+        <w:rPr>
+          <w:rFonts w:ascii="Arial" w:hAnsi="Arial" w:cs="Arial"/>
+          <w:b/>
+          <w:bCs/>
+          <w:color w:val="000000" w:themeColor="text1"/>
+          <w:sz w:val="24"/>
+          <w:szCs w:val="24"/>
+        </w:rPr>
+      </w:pPr>
+      <w:r>
+        <w:rPr>
+          <w:rFonts w:ascii="Arial" w:hAnsi="Arial" w:cs="Arial"/>
+          <w:color w:val="000000" w:themeColor="text1"/>
+          <w:sz w:val="24"/>
+          <w:szCs w:val="24"/>
+        </w:rPr>
+        <w:t>INGENIERÍA DE SISTEMAS</w:t>
+      </w:r>
+    </w:p>
+    <w:p>
+      <w:pPr>
+        <w:spacing w:line="480" w:lineRule="auto"/>
+        <w:ind w:firstLine="720"/>
+        <w:rPr>
+          <w:rFonts w:ascii="Arial" w:hAnsi="Arial" w:cs="Arial"/>
+          <w:b/>
+          <w:bCs/>
+          <w:color w:val="000000" w:themeColor="text1"/>
+          <w:sz w:val="24"/>
+          <w:szCs w:val="24"/>
+        </w:rPr>
+      </w:pPr>
+      <w:r>
+        <w:rPr>
+          <w:rFonts w:ascii="Arial" w:hAnsi="Arial" w:cs="Arial"/>
+          <w:b/>
+          <w:bCs/>
+          <w:color w:val="000000" w:themeColor="text1"/>
+          <w:sz w:val="24"/>
+          <w:szCs w:val="24"/>
+        </w:rPr>
+        <w:t>DOCENTE:</w:t>
+      </w:r>
+    </w:p>
+    <w:p>
+      <w:pPr>
+        <w:spacing w:line="480" w:lineRule="auto"/>
+        <w:ind w:left="2112" w:firstLine="720"/>
+        <w:rPr>
+          <w:rFonts w:ascii="Arial" w:hAnsi="Arial" w:cs="Arial"/>
+          <w:b/>
+          <w:bCs/>
+          <w:color w:val="000000" w:themeColor="text1"/>
+          <w:sz w:val="24"/>
+          <w:szCs w:val="24"/>
+        </w:rPr>
+      </w:pPr>
+      <w:r>
+        <w:rPr>
+          <w:rFonts w:ascii="Arial" w:hAnsi="Arial" w:cs="Arial"/>
+          <w:color w:val="000000" w:themeColor="text1"/>
+          <w:sz w:val="24"/>
+          <w:szCs w:val="24"/>
+        </w:rPr>
+        <w:t xml:space="preserve">ING. </w:t>
+      </w:r>
+      <w:r>
+        <w:rPr>
+          <w:rFonts w:ascii="Arial" w:hAnsi="Arial" w:cs="Arial"/>
+          <w:color w:val="000000" w:themeColor="text1"/>
+          <w:sz w:val="24"/>
+          <w:szCs w:val="24"/>
+        </w:rPr>
+        <w:t>WILLIAM RODDY BARRA PAREDES</w:t>
+      </w:r>
+    </w:p>
+    <w:p>
+      <w:pPr>
+        <w:spacing w:line="480" w:lineRule="auto"/>
+        <w:ind w:firstLine="720"/>
+        <w:rPr>
+          <w:rFonts w:ascii="Arial" w:hAnsi="Arial" w:cs="Arial"/>
+          <w:b/>
+          <w:bCs/>
+          <w:color w:val="000000" w:themeColor="text1"/>
+          <w:sz w:val="24"/>
+          <w:szCs w:val="24"/>
+        </w:rPr>
+      </w:pPr>
+      <w:r>
+        <w:rPr>
+          <w:rFonts w:ascii="Arial" w:hAnsi="Arial" w:cs="Arial"/>
+          <w:b/>
+          <w:bCs/>
+          <w:color w:val="000000" w:themeColor="text1"/>
+          <w:sz w:val="24"/>
+          <w:szCs w:val="24"/>
+        </w:rPr>
+        <w:t xml:space="preserve">ASIGNATURA: </w:t>
+      </w:r>
+      <w:r>
+        <w:rPr>
+          <w:rFonts w:ascii="Arial" w:hAnsi="Arial" w:cs="Arial"/>
+          <w:b/>
+          <w:bCs/>
+          <w:color w:val="000000" w:themeColor="text1"/>
+          <w:sz w:val="24"/>
+          <w:szCs w:val="24"/>
+        </w:rPr>
+        <w:tab/>
+      </w:r>
+    </w:p>
+    <w:p>
+      <w:pPr>
+        <w:spacing w:line="480" w:lineRule="auto"/>
+        <w:ind w:left="2124" w:firstLine="708"/>
+        <w:rPr>
+          <w:rFonts w:ascii="Arial" w:hAnsi="Arial" w:cs="Arial"/>
+          <w:color w:val="000000" w:themeColor="text1"/>
+          <w:sz w:val="24"/>
+          <w:szCs w:val="24"/>
+        </w:rPr>
+      </w:pPr>
+      <w:r>
+        <w:rPr>
+          <w:rFonts w:ascii="Arial" w:hAnsi="Arial" w:cs="Arial"/>
+          <w:color w:val="000000" w:themeColor="text1"/>
+          <w:sz w:val="24"/>
+          <w:szCs w:val="24"/>
+        </w:rPr>
+        <w:t>BASE DE DATOS II</w:t>
+      </w:r>
+    </w:p>
+    <w:p>
+      <w:pPr>
+        <w:spacing w:line="480" w:lineRule="auto"/>
+        <w:jc w:val="center"/>
+        <w:rPr>
+          <w:rFonts w:ascii="Arial" w:hAnsi="Arial" w:cs="Arial"/>
+          <w:color w:val="000000" w:themeColor="text1"/>
+          <w:sz w:val="24"/>
+          <w:szCs w:val="24"/>
+        </w:rPr>
+      </w:pPr>
+    </w:p>
+    <w:p>
+      <w:pPr>
+        <w:spacing w:line="480" w:lineRule="auto"/>
+        <w:jc w:val="center"/>
+        <w:rPr>
+          <w:rFonts w:ascii="Arial" w:hAnsi="Arial" w:cs="Arial"/>
+          <w:color w:val="000000" w:themeColor="text1"/>
+          <w:sz w:val="24"/>
+          <w:szCs w:val="24"/>
+        </w:rPr>
+      </w:pPr>
+    </w:p>
+    <w:p>
+      <w:pPr>
+        <w:spacing w:line="480" w:lineRule="auto"/>
+        <w:jc w:val="center"/>
+        <w:rPr>
+          <w:rFonts w:ascii="Arial" w:hAnsi="Arial" w:cs="Arial"/>
+          <w:color w:val="000000" w:themeColor="text1"/>
+          <w:sz w:val="24"/>
+          <w:szCs w:val="24"/>
+        </w:rPr>
+      </w:pPr>
+      <w:r>
+        <w:rPr>
+          <w:rFonts w:ascii="Arial" w:hAnsi="Arial" w:cs="Arial"/>
+          <w:color w:val="000000" w:themeColor="text1"/>
+          <w:sz w:val="24"/>
+          <w:szCs w:val="24"/>
+        </w:rPr>
+        <w:t xml:space="preserve">EL ALTO - LA PAZ </w:t>
+      </w:r>
+    </w:p>
+    <w:p>
+      <w:pPr>
+        <w:spacing w:line="480" w:lineRule="auto"/>
+        <w:jc w:val="center"/>
+        <w:rPr>
+          <w:rFonts w:ascii="Arial" w:hAnsi="Arial" w:cs="Arial"/>
+          <w:color w:val="000000" w:themeColor="text1"/>
+          <w:sz w:val="24"/>
+          <w:szCs w:val="24"/>
+        </w:rPr>
+      </w:pPr>
+      <w:r>
+        <w:rPr>
+          <w:rFonts w:ascii="Arial" w:hAnsi="Arial" w:cs="Arial"/>
+          <w:color w:val="000000" w:themeColor="text1"/>
+          <w:sz w:val="24"/>
+          <w:szCs w:val="24"/>
+        </w:rPr>
+        <w:t>2022</w:t>
+      </w:r>
+    </w:p>
+    <w:p>
+      <w:pPr>
+        <w:rPr>
+          <w:rFonts w:ascii="Arial" w:hAnsi="Arial" w:cs="Arial"/>
+          <w:b/>
+          <w:bCs/>
+          <w:sz w:val="24"/>
+          <w:szCs w:val="24"/>
+          <w:lang w:val="es-ES"/>
+        </w:rPr>
+      </w:pPr>
+      <w:r>
+        <w:rPr>
+          <w:rFonts w:ascii="Arial" w:hAnsi="Arial" w:cs="Arial"/>
+          <w:b/>
+          <w:bCs/>
+          <w:sz w:val="24"/>
+          <w:szCs w:val="24"/>
+          <w:lang w:val="es-ES"/>
+        </w:rPr>
+        <w:lastRenderedPageBreak/>
+        <w:t>¿Qué es una base de datos?</w:t>
+      </w:r>
+    </w:p>
+    <w:p>
+      <w:pPr>
+        <w:spacing w:after="365" w:line="240" w:lineRule="auto"/>
+        <w:jc w:val="both"/>
+        <w:rPr>
+          <w:rFonts w:ascii="Arial" w:eastAsia="Times New Roman" w:hAnsi="Arial" w:cs="Arial"/>
+          <w:color w:val="000000"/>
+          <w:sz w:val="24"/>
+          <w:szCs w:val="24"/>
+          <w:lang w:eastAsia="es-BO"/>
+        </w:rPr>
+      </w:pPr>
+      <w:r>
+        <w:rPr>
+          <w:rFonts w:ascii="Arial" w:eastAsia="Times New Roman" w:hAnsi="Arial" w:cs="Arial"/>
+          <w:color w:val="000000"/>
+          <w:sz w:val="24"/>
+          <w:szCs w:val="24"/>
+          <w:lang w:eastAsia="es-BO"/>
+        </w:rPr>
+        <w:t>Se llama base de datos, o también </w:t>
+      </w:r>
+      <w:r>
+        <w:rPr>
+          <w:rFonts w:ascii="Arial" w:eastAsia="Times New Roman" w:hAnsi="Arial" w:cs="Arial"/>
+          <w:i/>
+          <w:iCs/>
+          <w:color w:val="000000"/>
+          <w:sz w:val="24"/>
+          <w:szCs w:val="24"/>
+          <w:lang w:eastAsia="es-BO"/>
+        </w:rPr>
+        <w:t>banco de datos</w:t>
+      </w:r>
+      <w:r>
+        <w:rPr>
+          <w:rFonts w:ascii="Arial" w:eastAsia="Times New Roman" w:hAnsi="Arial" w:cs="Arial"/>
+          <w:color w:val="000000"/>
+          <w:sz w:val="24"/>
+          <w:szCs w:val="24"/>
+          <w:lang w:eastAsia="es-BO"/>
+        </w:rPr>
+        <w:t>, a un conjunto de información perteneciente a un mismo contexto, ordenada de modo sistemático para su posterior recuperación, análisis y/o transmisión. Existen actualmente muchas formas de bases de datos, que van desde una biblioteca hasta los vastos conjuntos de datos de usuarios de una empresa de telecomunicaciones.</w:t>
+      </w:r>
+    </w:p>
+    <w:p>
+      <w:pPr>
+        <w:spacing w:after="365" w:line="240" w:lineRule="auto"/>
+        <w:jc w:val="both"/>
+        <w:rPr>
+          <w:rFonts w:ascii="Arial" w:eastAsia="Times New Roman" w:hAnsi="Arial" w:cs="Arial"/>
+          <w:color w:val="000000"/>
+          <w:sz w:val="24"/>
+          <w:szCs w:val="24"/>
+          <w:lang w:eastAsia="es-BO"/>
+        </w:rPr>
+      </w:pPr>
+      <w:r>
+        <w:rPr>
+          <w:rFonts w:ascii="Arial" w:eastAsia="Times New Roman" w:hAnsi="Arial" w:cs="Arial"/>
+          <w:color w:val="000000"/>
+          <w:sz w:val="24"/>
+          <w:szCs w:val="24"/>
+          <w:lang w:eastAsia="es-BO"/>
+        </w:rPr>
+        <w:t>Las bases de datos son el producto de la necesidad humana de almacenar la información, es decir, de preservarla contra el tiempo y el deterioro, para poder acudir a ella posteriormente. En ese sentido, la aparición de la electrónica y la computación brindó el elemento digital indispensable para almacenar enormes cantidades de datos en espacios físicos limitados, gracias a su conversión en señales eléctricas o magnéticas.</w:t>
+      </w:r>
+    </w:p>
+    <w:p>
+      <w:pPr>
+        <w:spacing w:after="365" w:line="240" w:lineRule="auto"/>
+        <w:jc w:val="both"/>
+        <w:rPr>
+          <w:rFonts w:ascii="Arial" w:eastAsia="Times New Roman" w:hAnsi="Arial" w:cs="Arial"/>
+          <w:b/>
+          <w:bCs/>
+          <w:color w:val="000000"/>
+          <w:sz w:val="24"/>
+          <w:szCs w:val="24"/>
+          <w:lang w:eastAsia="es-BO"/>
+        </w:rPr>
+      </w:pPr>
+      <w:r>
+        <w:rPr>
+          <w:rFonts w:ascii="Arial" w:eastAsia="Times New Roman" w:hAnsi="Arial" w:cs="Arial"/>
+          <w:b/>
+          <w:bCs/>
+          <w:color w:val="000000"/>
+          <w:sz w:val="24"/>
+          <w:szCs w:val="24"/>
+          <w:lang w:eastAsia="es-BO"/>
+        </w:rPr>
+        <w:t>¿Qué es un modelo entidad relación?</w:t>
+      </w:r>
+    </w:p>
+    <w:p>
+      <w:pPr>
+        <w:spacing w:after="365" w:line="240" w:lineRule="auto"/>
+        <w:jc w:val="both"/>
+        <w:rPr>
+          <w:rFonts w:ascii="Arial" w:eastAsia="Times New Roman" w:hAnsi="Arial" w:cs="Arial"/>
+          <w:color w:val="000000"/>
+          <w:sz w:val="24"/>
+          <w:szCs w:val="24"/>
+          <w:lang w:eastAsia="es-BO"/>
+        </w:rPr>
+      </w:pPr>
+      <w:r>
+        <w:rPr>
+          <w:rFonts w:ascii="Arial" w:eastAsia="Times New Roman" w:hAnsi="Arial" w:cs="Arial"/>
+          <w:color w:val="000000"/>
+          <w:sz w:val="24"/>
+          <w:szCs w:val="24"/>
+          <w:lang w:eastAsia="es-BO"/>
+        </w:rPr>
+        <w:t>Un diagrama entidad</w:t>
+      </w:r>
+      <w:r>
+        <w:rPr>
+          <w:rFonts w:ascii="Arial" w:eastAsia="Times New Roman" w:hAnsi="Arial" w:cs="Arial"/>
+          <w:color w:val="000000"/>
+          <w:sz w:val="24"/>
+          <w:szCs w:val="24"/>
+          <w:lang w:eastAsia="es-BO"/>
+        </w:rPr>
+        <w:t xml:space="preserve"> </w:t>
+      </w:r>
+      <w:r>
+        <w:rPr>
+          <w:rFonts w:ascii="Arial" w:eastAsia="Times New Roman" w:hAnsi="Arial" w:cs="Arial"/>
+          <w:color w:val="000000"/>
+          <w:sz w:val="24"/>
+          <w:szCs w:val="24"/>
+          <w:lang w:eastAsia="es-BO"/>
+        </w:rPr>
+        <w:t>relación, también conocido como modelo entidad relación o ERD, es un tipo de diagrama de flujo que ilustra cómo las "entidades", como personas, objetos o conceptos, se relacionan entre sí dentro de un sistema. Los diagramas ER se usan a menudo para diseñar o depurar bases de datos relacionales en los campos de ingeniería de software, sistemas de información empresarial, educación e investigación. También conocidos como los ERD o modelos ER, emplean un conjunto definido de símbolos, tales como rectángulos, diamantes, óvalos y líneas de conexión para representar la interconexión de entidades, relaciones y sus atributos. Son un reflejo de la estructura gramatical y emplean entidades como sustantivos y relaciones como verbos.</w:t>
+      </w:r>
+    </w:p>
+    <w:p>
+      <w:pPr>
+        <w:spacing w:after="365" w:line="240" w:lineRule="auto"/>
+        <w:jc w:val="both"/>
+        <w:rPr>
+          <w:rFonts w:ascii="Arial" w:eastAsia="Times New Roman" w:hAnsi="Arial" w:cs="Arial"/>
+          <w:color w:val="000000"/>
+          <w:sz w:val="24"/>
+          <w:szCs w:val="24"/>
+          <w:lang w:eastAsia="es-BO"/>
+        </w:rPr>
+      </w:pPr>
+      <w:r>
+        <w:rPr>
+          <w:rFonts w:ascii="Arial" w:eastAsia="Times New Roman" w:hAnsi="Arial" w:cs="Arial"/>
+          <w:color w:val="000000"/>
+          <w:sz w:val="24"/>
+          <w:szCs w:val="24"/>
+          <w:lang w:eastAsia="es-BO"/>
+        </w:rPr>
+        <w:t>Los diagramas de ER se relacionan con los diagramas de estructura de datos (DSD), que se centran en las relaciones de los elementos dentro de las entidades, en lugar de las relaciones entre las entidades mismas. Los diagramas ER a menudo se combinan con los diagramas de flujo de datos (DFD), que trazan el flujo de la información para procesos o sistemas.</w:t>
+      </w:r>
+    </w:p>
     <w:p>
       <w:pPr>
         <w:rPr>
@@ -15,35 +688,14 @@
       </w:pPr>
       <w:r>
         <w:rPr>
-          <w:sz w:val="40"/>
-          <w:szCs w:val="40"/>
-          <w:lang w:val="es-ES"/>
-        </w:rPr>
-        <w:t xml:space="preserve">                  </w:t>
-      </w:r>
-      <w:r>
-        <w:rPr>
-          <w:b/>
-          <w:bCs/>
-          <w:sz w:val="40"/>
-          <w:szCs w:val="40"/>
-          <w:u w:val="single"/>
-          <w:lang w:val="es-ES"/>
-        </w:rPr>
-        <w:t>¿Qué es una base de datos?</w:t>
-      </w:r>
-    </w:p>
-    <w:p>
-      <w:pPr>
-        <w:spacing w:after="365" w:line="240" w:lineRule="auto"/>
-        <w:rPr>
           <w:rFonts w:ascii="Montserrat" w:eastAsia="Times New Roman" w:hAnsi="Montserrat" w:cs="Times New Roman"/>
           <w:color w:val="000000"/>
           <w:sz w:val="24"/>
           <w:szCs w:val="24"/>
           <w:lang w:eastAsia="es-BO"/>
         </w:rPr>
-      </w:pPr>
+        <w:br/>
+      </w:r>
       <w:r>
         <w:rPr>
           <w:rFonts w:ascii="Montserrat" w:eastAsia="Times New Roman" w:hAnsi="Montserrat" w:cs="Times New Roman"/>
@@ -52,238 +704,8 @@
           <w:szCs w:val="24"/>
           <w:lang w:eastAsia="es-BO"/>
         </w:rPr>
-        <w:t>Se llama base de datos, o también </w:t>
-      </w:r>
-      <w:r>
-        <w:rPr>
-          <w:rFonts w:ascii="Montserrat" w:eastAsia="Times New Roman" w:hAnsi="Montserrat" w:cs="Times New Roman"/>
-          <w:i/>
-          <w:iCs/>
-          <w:color w:val="000000"/>
-          <w:sz w:val="24"/>
-          <w:szCs w:val="24"/>
-          <w:lang w:eastAsia="es-BO"/>
-        </w:rPr>
-        <w:t>banco de datos</w:t>
-      </w:r>
-      <w:r>
-        <w:rPr>
-          <w:rFonts w:ascii="Montserrat" w:eastAsia="Times New Roman" w:hAnsi="Montserrat" w:cs="Times New Roman"/>
-          <w:color w:val="000000"/>
-          <w:sz w:val="24"/>
-          <w:szCs w:val="24"/>
-          <w:lang w:eastAsia="es-BO"/>
-        </w:rPr>
-        <w:t>, a un conjunto de </w:t>
-      </w:r>
-      <w:r>
-        <w:rPr>
-          <w:rFonts w:ascii="Montserrat" w:eastAsia="Times New Roman" w:hAnsi="Montserrat" w:cs="Times New Roman"/>
-          <w:color w:val="000000"/>
-          <w:sz w:val="24"/>
-          <w:szCs w:val="24"/>
-          <w:lang w:eastAsia="es-BO"/>
-        </w:rPr>
-        <w:t>información</w:t>
-      </w:r>
-      <w:r>
-        <w:rPr>
-          <w:rFonts w:ascii="Montserrat" w:eastAsia="Times New Roman" w:hAnsi="Montserrat" w:cs="Times New Roman"/>
-          <w:color w:val="000000"/>
-          <w:sz w:val="24"/>
-          <w:szCs w:val="24"/>
-          <w:lang w:eastAsia="es-BO"/>
-        </w:rPr>
-        <w:t> perteneciente a un mismo contexto, ordenada de modo sistemático para su posterior recuperación,</w:t>
-      </w:r>
-      <w:r>
-        <w:rPr>
-          <w:rFonts w:ascii="Montserrat" w:eastAsia="Times New Roman" w:hAnsi="Montserrat" w:cs="Times New Roman"/>
-          <w:color w:val="000000"/>
-          <w:sz w:val="24"/>
-          <w:szCs w:val="24"/>
-          <w:lang w:eastAsia="es-BO"/>
-        </w:rPr>
-        <w:t xml:space="preserve"> análisis</w:t>
-      </w:r>
-      <w:r>
-        <w:rPr>
-          <w:rFonts w:ascii="Montserrat" w:eastAsia="Times New Roman" w:hAnsi="Montserrat" w:cs="Times New Roman"/>
-          <w:color w:val="000000"/>
-          <w:sz w:val="24"/>
-          <w:szCs w:val="24"/>
-          <w:lang w:eastAsia="es-BO"/>
-        </w:rPr>
-        <w:t> y/o transmisión. Existen actualmente muchas formas de bases de datos, que van desde una biblioteca hasta los vastos conjuntos de </w:t>
-      </w:r>
-      <w:r>
-        <w:rPr>
-          <w:rFonts w:ascii="Montserrat" w:eastAsia="Times New Roman" w:hAnsi="Montserrat" w:cs="Times New Roman"/>
-          <w:color w:val="000000"/>
-          <w:sz w:val="24"/>
-          <w:szCs w:val="24"/>
-          <w:lang w:eastAsia="es-BO"/>
-        </w:rPr>
-        <w:t>datos</w:t>
-      </w:r>
-      <w:r>
-        <w:rPr>
-          <w:rFonts w:ascii="Montserrat" w:eastAsia="Times New Roman" w:hAnsi="Montserrat" w:cs="Times New Roman"/>
-          <w:color w:val="000000"/>
-          <w:sz w:val="24"/>
-          <w:szCs w:val="24"/>
-          <w:lang w:eastAsia="es-BO"/>
-        </w:rPr>
-        <w:t> de usuarios de una </w:t>
-      </w:r>
-      <w:r>
-        <w:rPr>
-          <w:rFonts w:ascii="Montserrat" w:eastAsia="Times New Roman" w:hAnsi="Montserrat" w:cs="Times New Roman"/>
-          <w:color w:val="000000"/>
-          <w:sz w:val="24"/>
-          <w:szCs w:val="24"/>
-          <w:lang w:eastAsia="es-BO"/>
-        </w:rPr>
-        <w:t>empresa</w:t>
-      </w:r>
-      <w:r>
-        <w:rPr>
-          <w:rFonts w:ascii="Montserrat" w:eastAsia="Times New Roman" w:hAnsi="Montserrat" w:cs="Times New Roman"/>
-          <w:color w:val="000000"/>
-          <w:sz w:val="24"/>
-          <w:szCs w:val="24"/>
-          <w:lang w:eastAsia="es-BO"/>
-        </w:rPr>
-        <w:t> de telecomunicaciones.</w:t>
-      </w:r>
-    </w:p>
-    <w:p>
-      <w:pPr>
-        <w:spacing w:after="365" w:line="240" w:lineRule="auto"/>
-        <w:rPr>
-          <w:rFonts w:ascii="Montserrat" w:eastAsia="Times New Roman" w:hAnsi="Montserrat" w:cs="Times New Roman"/>
-          <w:color w:val="000000"/>
-          <w:sz w:val="24"/>
-          <w:szCs w:val="24"/>
-          <w:lang w:eastAsia="es-BO"/>
-        </w:rPr>
-      </w:pPr>
-      <w:r>
-        <w:rPr>
-          <w:rFonts w:ascii="Montserrat" w:eastAsia="Times New Roman" w:hAnsi="Montserrat" w:cs="Times New Roman"/>
-          <w:color w:val="000000"/>
-          <w:sz w:val="24"/>
-          <w:szCs w:val="24"/>
-          <w:lang w:eastAsia="es-BO"/>
-        </w:rPr>
-        <w:t>Las bases de datos son el producto de la necesidad humana de almacenar la información, es decir, de preservarla contra el </w:t>
-      </w:r>
-      <w:r>
-        <w:rPr>
-          <w:rFonts w:ascii="Montserrat" w:eastAsia="Times New Roman" w:hAnsi="Montserrat" w:cs="Times New Roman"/>
-          <w:color w:val="000000"/>
-          <w:sz w:val="24"/>
-          <w:szCs w:val="24"/>
-          <w:lang w:eastAsia="es-BO"/>
-        </w:rPr>
-        <w:t>tiempo</w:t>
-      </w:r>
-      <w:r>
-        <w:rPr>
-          <w:rFonts w:ascii="Montserrat" w:eastAsia="Times New Roman" w:hAnsi="Montserrat" w:cs="Times New Roman"/>
-          <w:color w:val="000000"/>
-          <w:sz w:val="24"/>
-          <w:szCs w:val="24"/>
-          <w:lang w:eastAsia="es-BO"/>
-        </w:rPr>
-        <w:t> y el deterioro, para poder acudir a ella posteriormente. En ese sentido, la aparición de la </w:t>
-      </w:r>
-      <w:r>
-        <w:rPr>
-          <w:rFonts w:ascii="Montserrat" w:eastAsia="Times New Roman" w:hAnsi="Montserrat" w:cs="Times New Roman"/>
-          <w:color w:val="000000"/>
-          <w:sz w:val="24"/>
-          <w:szCs w:val="24"/>
-          <w:lang w:eastAsia="es-BO"/>
-        </w:rPr>
-        <w:t>electrónica</w:t>
-      </w:r>
-      <w:r>
-        <w:rPr>
-          <w:rFonts w:ascii="Montserrat" w:eastAsia="Times New Roman" w:hAnsi="Montserrat" w:cs="Times New Roman"/>
-          <w:color w:val="000000"/>
-          <w:sz w:val="24"/>
-          <w:szCs w:val="24"/>
-          <w:lang w:eastAsia="es-BO"/>
-        </w:rPr>
-        <w:t> y la </w:t>
-      </w:r>
-      <w:r>
-        <w:rPr>
-          <w:rFonts w:ascii="Montserrat" w:eastAsia="Times New Roman" w:hAnsi="Montserrat" w:cs="Times New Roman"/>
-          <w:color w:val="000000"/>
-          <w:sz w:val="24"/>
-          <w:szCs w:val="24"/>
-          <w:lang w:eastAsia="es-BO"/>
-        </w:rPr>
-        <w:t>computación</w:t>
-      </w:r>
-      <w:r>
-        <w:rPr>
-          <w:rFonts w:ascii="Montserrat" w:eastAsia="Times New Roman" w:hAnsi="Montserrat" w:cs="Times New Roman"/>
-          <w:color w:val="000000"/>
-          <w:sz w:val="24"/>
-          <w:szCs w:val="24"/>
-          <w:lang w:eastAsia="es-BO"/>
-        </w:rPr>
-        <w:t> brindó el elemento digital indispensable para almacenar enormes cantidades de datos en espacios físicos limitados, gracias a su conversión en señales eléctricas o magnéticas.</w:t>
-      </w:r>
-    </w:p>
-    <w:p>
-      <w:pPr>
-        <w:rPr>
-          <w:b/>
-          <w:bCs/>
-          <w:sz w:val="40"/>
-          <w:szCs w:val="40"/>
-          <w:u w:val="single"/>
-          <w:lang w:val="es-ES"/>
-        </w:rPr>
-      </w:pPr>
-      <w:r>
-        <w:rPr>
-          <w:rFonts w:ascii="Montserrat" w:eastAsia="Times New Roman" w:hAnsi="Montserrat" w:cs="Times New Roman"/>
-          <w:color w:val="000000"/>
-          <w:sz w:val="24"/>
-          <w:szCs w:val="24"/>
-          <w:lang w:eastAsia="es-BO"/>
-        </w:rPr>
         <w:br/>
       </w:r>
-      <w:r>
-        <w:rPr>
-          <w:rFonts w:ascii="Montserrat" w:eastAsia="Times New Roman" w:hAnsi="Montserrat" w:cs="Times New Roman"/>
-          <w:color w:val="000000"/>
-          <w:sz w:val="24"/>
-          <w:szCs w:val="24"/>
-          <w:lang w:eastAsia="es-BO"/>
-        </w:rPr>
-        <w:br/>
-        <w:t>Fuente: </w:t>
-      </w:r>
-      <w:hyperlink r:id="rId4" w:anchor="ixzz7aikxVfQY" w:history="1">
-        <w:r>
-          <w:rPr>
-            <w:rFonts w:ascii="Montserrat" w:eastAsia="Times New Roman" w:hAnsi="Montserrat" w:cs="Times New Roman"/>
-            <w:color w:val="003399"/>
-            <w:sz w:val="24"/>
-            <w:szCs w:val="24"/>
-            <w:u w:val="single"/>
-            <w:lang w:eastAsia="es-BO"/>
-          </w:rPr>
-          <w:t>https://concepto.de/base-de-datos/#ixzz7aikxVfQY</w:t>
-        </w:r>
-      </w:hyperlink>
     </w:p>
     <w:sectPr>
       <w:pgSz w:w="11906" w:h="16838"/>
@@ -296,7 +718,7 @@
 </file>
 
 <file path=word/styles.xml><?xml version="1.0" encoding="utf-8"?>
-<w:styles xmlns:mc="http://schemas.openxmlformats.org/markup-compatibility/2006" xmlns:r="http://schemas.openxmlformats.org/officeDocument/2006/relationships" xmlns:w="http://schemas.openxmlformats.org/wordprocessingml/2006/main" xmlns:w14="http://schemas.microsoft.com/office/word/2010/wordml" xmlns:w15="http://schemas.microsoft.com/office/word/2012/wordml" xmlns:w16cex="http://schemas.microsoft.com/office/word/2018/wordml/cex" xmlns:w16cid="http://schemas.microsoft.com/office/word/2016/wordml/cid" xmlns:w16="http://schemas.microsoft.com/office/word/2018/wordml" xmlns:w16se="http://schemas.microsoft.com/office/word/2015/wordml/symex" mc:Ignorable="w14 w15 w16se w16cid w16 w16cex">
+<w:styles xmlns:mc="http://schemas.openxmlformats.org/markup-compatibility/2006" xmlns:r="http://schemas.openxmlformats.org/officeDocument/2006/relationships" xmlns:w="http://schemas.openxmlformats.org/wordprocessingml/2006/main" xmlns:w14="http://schemas.microsoft.com/office/word/2010/wordml" xmlns:w15="http://schemas.microsoft.com/office/word/2012/wordml" xmlns:w16cex="http://schemas.microsoft.com/office/word/2018/wordml/cex" xmlns:w16cid="http://schemas.microsoft.com/office/word/2016/wordml/cid" xmlns:w16="http://schemas.microsoft.com/office/word/2018/wordml" xmlns:w16sdtdh="http://schemas.microsoft.com/office/word/2020/wordml/sdtdatahash" xmlns:w16se="http://schemas.microsoft.com/office/word/2015/wordml/symex" mc:Ignorable="w14 w15 w16se w16cid w16 w16cex w16sdtdh">
   <w:docDefaults>
     <w:rPrDefault>
       <w:rPr>

</xml_diff>